<commit_message>
+ Quantum Bank variables
</commit_message>
<xml_diff>
--- a/templates/account_statement.docx
+++ b/templates/account_statement.docx
@@ -6,49 +6,18 @@
       <w:pPr>
         <w:pStyle w:val="BodyText"/>
         <w:bidi w:val="0"/>
-        <w:spacing w:lineRule="auto" w:line="276" w:before="0" w:after="140"/>
         <w:jc w:val="start"/>
         <w:rPr/>
       </w:pPr>
-      <w:r>
-        <w:rPr>
-          <w:rStyle w:val="Strong"/>
-          <w:sz w:val="28"/>
-          <w:szCs w:val="28"/>
-        </w:rPr>
-        <w:t>Estado de cuenta.</w:t>
-      </w:r>
-      <w:r>
-        <w:rPr/>
-        <w:br/>
-      </w:r>
-      <w:r>
-        <w:rPr>
-          <w:rStyle w:val="Strong"/>
-        </w:rPr>
-        <w:t>{</w:t>
-      </w:r>
-      <w:r>
-        <w:rPr>
-          <w:rStyle w:val="Strong"/>
-        </w:rPr>
-        <w:t>bank_name</w:t>
-      </w:r>
-      <w:r>
-        <w:rPr>
-          <w:rStyle w:val="Strong"/>
-        </w:rPr>
-        <w:t>}</w:t>
-      </w:r>
       <w:r>
         <w:drawing>
           <wp:anchor behindDoc="0" distT="0" distB="0" distL="0" distR="0" simplePos="0" locked="0" layoutInCell="1" allowOverlap="1" relativeHeight="2">
             <wp:simplePos x="0" y="0"/>
             <wp:positionH relativeFrom="column">
-              <wp:posOffset>5738495</wp:posOffset>
+              <wp:posOffset>5748020</wp:posOffset>
             </wp:positionH>
             <wp:positionV relativeFrom="paragraph">
-              <wp:posOffset>-144145</wp:posOffset>
+              <wp:posOffset>-76835</wp:posOffset>
             </wp:positionV>
             <wp:extent cx="904240" cy="797560"/>
             <wp:effectExtent l="0" t="0" r="0" b="0"/>
@@ -89,9 +58,43 @@
         </w:drawing>
       </w:r>
       <w:r>
-        <w:rPr/>
-        <w:br/>
-        <w:t>Fecha de emisión: {current_date}</w:t>
+        <w:rPr>
+          <w:b/>
+          <w:bCs/>
+          <w:sz w:val="28"/>
+          <w:szCs w:val="28"/>
+        </w:rPr>
+        <w:t>{bank_name}</w:t>
+      </w:r>
+    </w:p>
+    <w:p>
+      <w:pPr>
+        <w:pStyle w:val="Heading4"/>
+        <w:bidi w:val="0"/>
+        <w:jc w:val="start"/>
+        <w:rPr/>
+      </w:pPr>
+      <w:r>
+        <w:rPr/>
+        <w:t>Resumen de Cuenta</w:t>
+      </w:r>
+    </w:p>
+    <w:p>
+      <w:pPr>
+        <w:pStyle w:val="BodyText"/>
+        <w:bidi w:val="0"/>
+        <w:jc w:val="start"/>
+        <w:rPr/>
+      </w:pPr>
+      <w:r>
+        <w:rPr>
+          <w:rStyle w:val="Strong"/>
+        </w:rPr>
+        <w:t>Fecha de emisión:</w:t>
+      </w:r>
+      <w:r>
+        <w:rPr/>
+        <w:t xml:space="preserve"> {current_date}</w:t>
       </w:r>
     </w:p>
     <w:p>
@@ -126,14 +129,14 @@
         </w:tblCellMar>
       </w:tblPr>
       <w:tblGrid>
-        <w:gridCol w:w="5248"/>
-        <w:gridCol w:w="5249"/>
+        <w:gridCol w:w="5246"/>
+        <w:gridCol w:w="5247"/>
       </w:tblGrid>
       <w:tr>
         <w:trPr/>
         <w:tc>
           <w:tcPr>
-            <w:tcW w:w="5248" w:type="dxa"/>
+            <w:tcW w:w="5246" w:type="dxa"/>
             <w:tcBorders>
               <w:top w:val="single" w:sz="4" w:space="0" w:color="000000"/>
               <w:start w:val="single" w:sz="4" w:space="0" w:color="000000"/>
@@ -162,7 +165,7 @@
         </w:tc>
         <w:tc>
           <w:tcPr>
-            <w:tcW w:w="5249" w:type="dxa"/>
+            <w:tcW w:w="5247" w:type="dxa"/>
             <w:tcBorders>
               <w:top w:val="single" w:sz="4" w:space="0" w:color="000000"/>
               <w:start w:val="single" w:sz="4" w:space="0" w:color="000000"/>
@@ -195,7 +198,7 @@
         <w:trPr/>
         <w:tc>
           <w:tcPr>
-            <w:tcW w:w="5248" w:type="dxa"/>
+            <w:tcW w:w="5246" w:type="dxa"/>
             <w:tcBorders>
               <w:start w:val="single" w:sz="4" w:space="0" w:color="000000"/>
               <w:bottom w:val="single" w:sz="4" w:space="0" w:color="000000"/>
@@ -209,7 +212,6 @@
                 <w:numId w:val="1"/>
               </w:numPr>
               <w:tabs>
-                <w:tab w:val="clear" w:pos="709"/>
                 <w:tab w:val="left" w:pos="709" w:leader="none"/>
               </w:tabs>
               <w:bidi w:val="0"/>
@@ -237,7 +239,6 @@
                 <w:numId w:val="1"/>
               </w:numPr>
               <w:tabs>
-                <w:tab w:val="clear" w:pos="709"/>
                 <w:tab w:val="left" w:pos="709" w:leader="none"/>
               </w:tabs>
               <w:bidi w:val="0"/>
@@ -265,7 +266,6 @@
                 <w:numId w:val="1"/>
               </w:numPr>
               <w:tabs>
-                <w:tab w:val="clear" w:pos="709"/>
                 <w:tab w:val="left" w:pos="709" w:leader="none"/>
               </w:tabs>
               <w:bidi w:val="0"/>
@@ -293,7 +293,6 @@
                 <w:numId w:val="1"/>
               </w:numPr>
               <w:tabs>
-                <w:tab w:val="clear" w:pos="709"/>
                 <w:tab w:val="left" w:pos="709" w:leader="none"/>
               </w:tabs>
               <w:bidi w:val="0"/>
@@ -321,7 +320,6 @@
                 <w:numId w:val="1"/>
               </w:numPr>
               <w:tabs>
-                <w:tab w:val="clear" w:pos="709"/>
                 <w:tab w:val="left" w:pos="709" w:leader="none"/>
               </w:tabs>
               <w:bidi w:val="0"/>
@@ -349,7 +347,6 @@
                 <w:numId w:val="1"/>
               </w:numPr>
               <w:tabs>
-                <w:tab w:val="clear" w:pos="709"/>
                 <w:tab w:val="left" w:pos="709" w:leader="none"/>
               </w:tabs>
               <w:bidi w:val="0"/>
@@ -377,7 +374,6 @@
                 <w:numId w:val="1"/>
               </w:numPr>
               <w:tabs>
-                <w:tab w:val="clear" w:pos="709"/>
                 <w:tab w:val="left" w:pos="709" w:leader="none"/>
               </w:tabs>
               <w:bidi w:val="0"/>
@@ -405,7 +401,6 @@
                 <w:numId w:val="1"/>
               </w:numPr>
               <w:tabs>
-                <w:tab w:val="clear" w:pos="709"/>
                 <w:tab w:val="left" w:pos="709" w:leader="none"/>
               </w:tabs>
               <w:bidi w:val="0"/>
@@ -428,7 +423,7 @@
         </w:tc>
         <w:tc>
           <w:tcPr>
-            <w:tcW w:w="5249" w:type="dxa"/>
+            <w:tcW w:w="5247" w:type="dxa"/>
             <w:tcBorders>
               <w:start w:val="single" w:sz="4" w:space="0" w:color="000000"/>
               <w:bottom w:val="single" w:sz="4" w:space="0" w:color="000000"/>
@@ -443,7 +438,6 @@
                 <w:numId w:val="1"/>
               </w:numPr>
               <w:tabs>
-                <w:tab w:val="clear" w:pos="709"/>
                 <w:tab w:val="left" w:pos="709" w:leader="none"/>
               </w:tabs>
               <w:bidi w:val="0"/>
@@ -471,7 +465,6 @@
                 <w:numId w:val="1"/>
               </w:numPr>
               <w:tabs>
-                <w:tab w:val="clear" w:pos="709"/>
                 <w:tab w:val="left" w:pos="709" w:leader="none"/>
               </w:tabs>
               <w:bidi w:val="0"/>
@@ -499,7 +492,6 @@
                 <w:numId w:val="1"/>
               </w:numPr>
               <w:tabs>
-                <w:tab w:val="clear" w:pos="709"/>
                 <w:tab w:val="left" w:pos="709" w:leader="none"/>
               </w:tabs>
               <w:bidi w:val="0"/>
@@ -527,7 +519,6 @@
                 <w:numId w:val="1"/>
               </w:numPr>
               <w:tabs>
-                <w:tab w:val="clear" w:pos="709"/>
                 <w:tab w:val="left" w:pos="709" w:leader="none"/>
               </w:tabs>
               <w:bidi w:val="0"/>
@@ -555,7 +546,6 @@
                 <w:numId w:val="1"/>
               </w:numPr>
               <w:tabs>
-                <w:tab w:val="clear" w:pos="709"/>
                 <w:tab w:val="left" w:pos="709" w:leader="none"/>
               </w:tabs>
               <w:bidi w:val="0"/>
@@ -583,7 +573,6 @@
                 <w:numId w:val="1"/>
               </w:numPr>
               <w:tabs>
-                <w:tab w:val="clear" w:pos="709"/>
                 <w:tab w:val="left" w:pos="709" w:leader="none"/>
               </w:tabs>
               <w:bidi w:val="0"/>
@@ -656,10 +645,10 @@
         </w:tblCellMar>
       </w:tblPr>
       <w:tblGrid>
-        <w:gridCol w:w="867"/>
-        <w:gridCol w:w="1500"/>
-        <w:gridCol w:w="864"/>
-        <w:gridCol w:w="1282"/>
+        <w:gridCol w:w="866"/>
+        <w:gridCol w:w="1501"/>
+        <w:gridCol w:w="862"/>
+        <w:gridCol w:w="1284"/>
         <w:gridCol w:w="1336"/>
       </w:tblGrid>
       <w:tr>
@@ -668,7 +657,7 @@
         </w:trPr>
         <w:tc>
           <w:tcPr>
-            <w:tcW w:w="867" w:type="dxa"/>
+            <w:tcW w:w="866" w:type="dxa"/>
             <w:tcBorders/>
             <w:vAlign w:val="center"/>
           </w:tcPr>
@@ -688,7 +677,7 @@
         </w:tc>
         <w:tc>
           <w:tcPr>
-            <w:tcW w:w="1500" w:type="dxa"/>
+            <w:tcW w:w="1501" w:type="dxa"/>
             <w:tcBorders/>
             <w:vAlign w:val="center"/>
           </w:tcPr>
@@ -708,7 +697,7 @@
         </w:tc>
         <w:tc>
           <w:tcPr>
-            <w:tcW w:w="864" w:type="dxa"/>
+            <w:tcW w:w="862" w:type="dxa"/>
             <w:tcBorders/>
             <w:vAlign w:val="center"/>
           </w:tcPr>
@@ -728,7 +717,7 @@
         </w:tc>
         <w:tc>
           <w:tcPr>
-            <w:tcW w:w="1282" w:type="dxa"/>
+            <w:tcW w:w="1284" w:type="dxa"/>
             <w:tcBorders/>
             <w:vAlign w:val="center"/>
           </w:tcPr>
@@ -771,7 +760,7 @@
         <w:trPr/>
         <w:tc>
           <w:tcPr>
-            <w:tcW w:w="867" w:type="dxa"/>
+            <w:tcW w:w="866" w:type="dxa"/>
             <w:tcBorders/>
             <w:vAlign w:val="center"/>
           </w:tcPr>
@@ -792,7 +781,7 @@
         </w:tc>
         <w:tc>
           <w:tcPr>
-            <w:tcW w:w="1500" w:type="dxa"/>
+            <w:tcW w:w="1501" w:type="dxa"/>
             <w:tcBorders/>
             <w:vAlign w:val="center"/>
           </w:tcPr>
@@ -813,7 +802,7 @@
         </w:tc>
         <w:tc>
           <w:tcPr>
-            <w:tcW w:w="864" w:type="dxa"/>
+            <w:tcW w:w="862" w:type="dxa"/>
             <w:tcBorders/>
             <w:vAlign w:val="center"/>
           </w:tcPr>
@@ -834,7 +823,7 @@
         </w:tc>
         <w:tc>
           <w:tcPr>
-            <w:tcW w:w="1282" w:type="dxa"/>
+            <w:tcW w:w="1284" w:type="dxa"/>
             <w:tcBorders/>
             <w:vAlign w:val="center"/>
           </w:tcPr>
@@ -879,7 +868,7 @@
         <w:trPr/>
         <w:tc>
           <w:tcPr>
-            <w:tcW w:w="867" w:type="dxa"/>
+            <w:tcW w:w="866" w:type="dxa"/>
             <w:tcBorders/>
             <w:vAlign w:val="center"/>
           </w:tcPr>
@@ -900,7 +889,7 @@
         </w:tc>
         <w:tc>
           <w:tcPr>
-            <w:tcW w:w="1500" w:type="dxa"/>
+            <w:tcW w:w="1501" w:type="dxa"/>
             <w:tcBorders/>
             <w:vAlign w:val="center"/>
           </w:tcPr>
@@ -921,7 +910,7 @@
         </w:tc>
         <w:tc>
           <w:tcPr>
-            <w:tcW w:w="864" w:type="dxa"/>
+            <w:tcW w:w="862" w:type="dxa"/>
             <w:tcBorders/>
             <w:vAlign w:val="center"/>
           </w:tcPr>
@@ -942,7 +931,7 @@
         </w:tc>
         <w:tc>
           <w:tcPr>
-            <w:tcW w:w="1282" w:type="dxa"/>
+            <w:tcW w:w="1284" w:type="dxa"/>
             <w:tcBorders/>
             <w:vAlign w:val="center"/>
           </w:tcPr>
@@ -987,7 +976,7 @@
         <w:trPr/>
         <w:tc>
           <w:tcPr>
-            <w:tcW w:w="867" w:type="dxa"/>
+            <w:tcW w:w="866" w:type="dxa"/>
             <w:tcBorders/>
             <w:vAlign w:val="center"/>
           </w:tcPr>
@@ -1008,7 +997,7 @@
         </w:tc>
         <w:tc>
           <w:tcPr>
-            <w:tcW w:w="1500" w:type="dxa"/>
+            <w:tcW w:w="1501" w:type="dxa"/>
             <w:tcBorders/>
             <w:vAlign w:val="center"/>
           </w:tcPr>
@@ -1029,7 +1018,7 @@
         </w:tc>
         <w:tc>
           <w:tcPr>
-            <w:tcW w:w="864" w:type="dxa"/>
+            <w:tcW w:w="862" w:type="dxa"/>
             <w:tcBorders/>
             <w:vAlign w:val="center"/>
           </w:tcPr>
@@ -1050,7 +1039,7 @@
         </w:tc>
         <w:tc>
           <w:tcPr>
-            <w:tcW w:w="1282" w:type="dxa"/>
+            <w:tcW w:w="1284" w:type="dxa"/>
             <w:tcBorders/>
             <w:vAlign w:val="center"/>
           </w:tcPr>
@@ -1095,7 +1084,7 @@
         <w:trPr/>
         <w:tc>
           <w:tcPr>
-            <w:tcW w:w="867" w:type="dxa"/>
+            <w:tcW w:w="866" w:type="dxa"/>
             <w:tcBorders/>
             <w:vAlign w:val="center"/>
           </w:tcPr>
@@ -1116,7 +1105,7 @@
         </w:tc>
         <w:tc>
           <w:tcPr>
-            <w:tcW w:w="1500" w:type="dxa"/>
+            <w:tcW w:w="1501" w:type="dxa"/>
             <w:tcBorders/>
             <w:vAlign w:val="center"/>
           </w:tcPr>
@@ -1137,7 +1126,7 @@
         </w:tc>
         <w:tc>
           <w:tcPr>
-            <w:tcW w:w="864" w:type="dxa"/>
+            <w:tcW w:w="862" w:type="dxa"/>
             <w:tcBorders/>
             <w:vAlign w:val="center"/>
           </w:tcPr>
@@ -1158,7 +1147,7 @@
         </w:tc>
         <w:tc>
           <w:tcPr>
-            <w:tcW w:w="1282" w:type="dxa"/>
+            <w:tcW w:w="1284" w:type="dxa"/>
             <w:tcBorders/>
             <w:vAlign w:val="center"/>
           </w:tcPr>
@@ -1203,7 +1192,7 @@
         <w:trPr/>
         <w:tc>
           <w:tcPr>
-            <w:tcW w:w="867" w:type="dxa"/>
+            <w:tcW w:w="866" w:type="dxa"/>
             <w:tcBorders/>
             <w:vAlign w:val="center"/>
           </w:tcPr>
@@ -1224,7 +1213,7 @@
         </w:tc>
         <w:tc>
           <w:tcPr>
-            <w:tcW w:w="1500" w:type="dxa"/>
+            <w:tcW w:w="1501" w:type="dxa"/>
             <w:tcBorders/>
             <w:vAlign w:val="center"/>
           </w:tcPr>
@@ -1245,7 +1234,7 @@
         </w:tc>
         <w:tc>
           <w:tcPr>
-            <w:tcW w:w="864" w:type="dxa"/>
+            <w:tcW w:w="862" w:type="dxa"/>
             <w:tcBorders/>
             <w:vAlign w:val="center"/>
           </w:tcPr>
@@ -1266,7 +1255,7 @@
         </w:tc>
         <w:tc>
           <w:tcPr>
-            <w:tcW w:w="1282" w:type="dxa"/>
+            <w:tcW w:w="1284" w:type="dxa"/>
             <w:tcBorders/>
             <w:vAlign w:val="center"/>
           </w:tcPr>
@@ -1341,7 +1330,6 @@
           <w:numId w:val="2"/>
         </w:numPr>
         <w:tabs>
-          <w:tab w:val="clear" w:pos="709"/>
           <w:tab w:val="left" w:pos="709" w:leader="none"/>
         </w:tabs>
         <w:bidi w:val="0"/>
@@ -1369,7 +1357,6 @@
           <w:numId w:val="2"/>
         </w:numPr>
         <w:tabs>
-          <w:tab w:val="clear" w:pos="709"/>
           <w:tab w:val="left" w:pos="709" w:leader="none"/>
         </w:tabs>
         <w:bidi w:val="0"/>
@@ -1397,7 +1384,6 @@
           <w:numId w:val="2"/>
         </w:numPr>
         <w:tabs>
-          <w:tab w:val="clear" w:pos="709"/>
           <w:tab w:val="left" w:pos="709" w:leader="none"/>
         </w:tabs>
         <w:bidi w:val="0"/>
@@ -1425,7 +1411,6 @@
           <w:numId w:val="2"/>
         </w:numPr>
         <w:tabs>
-          <w:tab w:val="clear" w:pos="709"/>
           <w:tab w:val="left" w:pos="709" w:leader="none"/>
         </w:tabs>
         <w:bidi w:val="0"/>
@@ -1489,7 +1474,6 @@
           <w:numId w:val="3"/>
         </w:numPr>
         <w:tabs>
-          <w:tab w:val="clear" w:pos="709"/>
           <w:tab w:val="left" w:pos="709" w:leader="none"/>
         </w:tabs>
         <w:bidi w:val="0"/>
@@ -1500,7 +1484,7 @@
       </w:pPr>
       <w:r>
         <w:rPr/>
-        <w:t>Teléfono: {support_phone}</w:t>
+        <w:t>Teléfono: {bank_contact_info}</w:t>
       </w:r>
     </w:p>
     <w:p>
@@ -1511,7 +1495,6 @@
           <w:numId w:val="3"/>
         </w:numPr>
         <w:tabs>
-          <w:tab w:val="clear" w:pos="709"/>
           <w:tab w:val="left" w:pos="709" w:leader="none"/>
         </w:tabs>
         <w:bidi w:val="0"/>
@@ -1521,7 +1504,7 @@
       </w:pPr>
       <w:r>
         <w:rPr/>
-        <w:t>Correo Electrónico: {support_email}</w:t>
+        <w:t>Correo Electrónico: {bank_email}</w:t>
       </w:r>
     </w:p>
     <w:p>
@@ -1545,11 +1528,12 @@
     </w:p>
     <w:sectPr>
       <w:type w:val="nextPage"/>
-      <w:pgSz w:w="11909" w:h="16834"/>
+      <w:pgSz w:w="11906" w:h="16838"/>
       <w:pgMar w:left="706" w:right="706" w:gutter="0" w:header="0" w:top="706" w:footer="0" w:bottom="706"/>
       <w:pgNumType w:fmt="decimal"/>
       <w:formProt w:val="false"/>
       <w:textDirection w:val="lrTb"/>
+      <w:docGrid w:type="default" w:linePitch="100" w:charSpace="0"/>
     </w:sectPr>
   </w:body>
 </w:document>
@@ -2116,7 +2100,6 @@
     </w:rPrDefault>
     <w:pPrDefault>
       <w:pPr>
-        <w:widowControl/>
         <w:suppressAutoHyphens w:val="true"/>
       </w:pPr>
     </w:pPrDefault>
@@ -2126,7 +2109,10 @@
     <w:qFormat/>
     <w:pPr>
       <w:widowControl/>
+      <w:suppressAutoHyphens w:val="true"/>
       <w:bidi w:val="0"/>
+      <w:spacing w:before="0" w:after="0"/>
+      <w:jc w:val="start"/>
     </w:pPr>
     <w:rPr>
       <w:rFonts w:ascii="FreeSerif" w:hAnsi="FreeSerif" w:eastAsia="FreeSans" w:cs="FreeSans"/>
@@ -2135,6 +2121,23 @@
       <w:sz w:val="24"/>
       <w:szCs w:val="24"/>
       <w:lang w:val="en-US" w:eastAsia="zh-CN" w:bidi="hi-IN"/>
+    </w:rPr>
+  </w:style>
+  <w:style w:type="paragraph" w:styleId="Heading4">
+    <w:name w:val="heading 4"/>
+    <w:basedOn w:val="Heading"/>
+    <w:next w:val="BodyText"/>
+    <w:qFormat/>
+    <w:pPr>
+      <w:spacing w:before="120" w:after="120"/>
+      <w:outlineLvl w:val="3"/>
+    </w:pPr>
+    <w:rPr>
+      <w:rFonts w:ascii="FreeSerif" w:hAnsi="FreeSerif" w:eastAsia="FreeSans" w:cs="FreeSans"/>
+      <w:b/>
+      <w:bCs/>
+      <w:sz w:val="24"/>
+      <w:szCs w:val="24"/>
     </w:rPr>
   </w:style>
   <w:style w:type="character" w:styleId="Strong">

</xml_diff>